<commit_message>
assignment4: completed part 2 using three variables
</commit_message>
<xml_diff>
--- a/assignment4/report.docx
+++ b/assignment4/report.docx
@@ -234,31 +234,84 @@
     </w:p>
     <w:p>
       <w:pPr>
-        <w:jc w:val="both"/>
-        <w:rPr>
-          <w:rFonts w:ascii="Times New Roman" w:hAnsi="Times New Roman" w:cs="Times New Roman"/>
-          <w:sz w:val="20"/>
-          <w:szCs w:val="20"/>
-        </w:rPr>
-      </w:pPr>
-    </w:p>
-    <w:p>
-      <w:pPr>
-        <w:jc w:val="both"/>
-        <w:rPr>
-          <w:rFonts w:ascii="Times New Roman" w:hAnsi="Times New Roman" w:cs="Times New Roman"/>
-          <w:sz w:val="20"/>
-          <w:szCs w:val="20"/>
-        </w:rPr>
-      </w:pPr>
-    </w:p>
-    <w:p>
-      <w:pPr>
-        <w:rPr>
-          <w:sz w:val="20"/>
-          <w:szCs w:val="20"/>
-        </w:rPr>
-      </w:pPr>
+        <w:rPr>
+          <w:sz w:val="20"/>
+          <w:szCs w:val="20"/>
+        </w:rPr>
+      </w:pPr>
+    </w:p>
+    <w:p>
+      <w:pPr>
+        <w:rPr>
+          <w:sz w:val="20"/>
+          <w:szCs w:val="20"/>
+        </w:rPr>
+      </w:pPr>
+      <w:r>
+        <w:rPr>
+          <w:sz w:val="20"/>
+          <w:szCs w:val="20"/>
+        </w:rPr>
+        <w:t xml:space="preserve">The following use the </w:t>
+      </w:r>
+      <w:proofErr w:type="spellStart"/>
+      <w:r>
+        <w:rPr>
+          <w:sz w:val="20"/>
+          <w:szCs w:val="20"/>
+        </w:rPr>
+        <w:t>Matlab</w:t>
+      </w:r>
+      <w:proofErr w:type="spellEnd"/>
+      <w:r>
+        <w:rPr>
+          <w:sz w:val="20"/>
+          <w:szCs w:val="20"/>
+        </w:rPr>
+        <w:t xml:space="preserve"> file: `</w:t>
+      </w:r>
+      <w:proofErr w:type="spellStart"/>
+      <w:r>
+        <w:rPr>
+          <w:sz w:val="20"/>
+          <w:szCs w:val="20"/>
+        </w:rPr>
+        <w:t>hernandezsm_without_F.m</w:t>
+      </w:r>
+      <w:proofErr w:type="spellEnd"/>
+      <w:r>
+        <w:rPr>
+          <w:sz w:val="20"/>
+          <w:szCs w:val="20"/>
+        </w:rPr>
+        <w:t>`.</w:t>
+      </w:r>
+    </w:p>
+    <w:p>
+      <w:pPr>
+        <w:rPr>
+          <w:b/>
+          <w:sz w:val="20"/>
+          <w:szCs w:val="20"/>
+        </w:rPr>
+      </w:pPr>
+    </w:p>
+    <w:p>
+      <w:pPr>
+        <w:rPr>
+          <w:b/>
+          <w:sz w:val="20"/>
+          <w:szCs w:val="20"/>
+        </w:rPr>
+      </w:pPr>
+      <w:r>
+        <w:rPr>
+          <w:b/>
+          <w:sz w:val="20"/>
+          <w:szCs w:val="20"/>
+        </w:rPr>
+        <w:t>Broad MFs:</w:t>
+      </w:r>
     </w:p>
     <w:p>
       <w:pPr>
@@ -371,13 +424,45 @@
           </wp:inline>
         </w:drawing>
       </w:r>
+    </w:p>
+    <w:p>
+      <w:pPr>
+        <w:rPr>
+          <w:sz w:val="20"/>
+          <w:szCs w:val="20"/>
+        </w:rPr>
+      </w:pPr>
+      <w:r>
+        <w:rPr>
+          <w:sz w:val="20"/>
+          <w:szCs w:val="20"/>
+        </w:rPr>
+        <w:br w:type="page"/>
+      </w:r>
+    </w:p>
+    <w:p>
+      <w:pPr>
+        <w:rPr>
+          <w:b/>
+          <w:sz w:val="20"/>
+          <w:szCs w:val="20"/>
+        </w:rPr>
+      </w:pPr>
+      <w:r>
+        <w:rPr>
+          <w:b/>
+          <w:sz w:val="20"/>
+          <w:szCs w:val="20"/>
+        </w:rPr>
+        <w:lastRenderedPageBreak/>
+        <w:t>Medium MFs:</w:t>
+      </w:r>
       <w:r>
         <w:rPr>
           <w:noProof/>
           <w:sz w:val="20"/>
           <w:szCs w:val="20"/>
         </w:rPr>
-        <w:lastRenderedPageBreak/>
         <w:drawing>
           <wp:inline distT="0" distB="0" distL="0" distR="0" wp14:anchorId="04B26034" wp14:editId="4B88C83F">
             <wp:extent cx="5943600" cy="1556385"/>
@@ -468,13 +553,55 @@
           </wp:inline>
         </w:drawing>
       </w:r>
+    </w:p>
+    <w:p>
+      <w:pPr>
+        <w:rPr>
+          <w:b/>
+          <w:sz w:val="20"/>
+          <w:szCs w:val="20"/>
+        </w:rPr>
+      </w:pPr>
+      <w:r>
+        <w:rPr>
+          <w:b/>
+          <w:sz w:val="20"/>
+          <w:szCs w:val="20"/>
+        </w:rPr>
+        <w:br w:type="page"/>
+      </w:r>
+    </w:p>
+    <w:p>
+      <w:pPr>
+        <w:rPr>
+          <w:b/>
+          <w:sz w:val="20"/>
+          <w:szCs w:val="20"/>
+        </w:rPr>
+      </w:pPr>
+      <w:r>
+        <w:rPr>
+          <w:b/>
+          <w:sz w:val="20"/>
+          <w:szCs w:val="20"/>
+        </w:rPr>
+        <w:lastRenderedPageBreak/>
+        <w:t>Narrow MFs:</w:t>
+      </w:r>
+    </w:p>
+    <w:p>
+      <w:pPr>
+        <w:rPr>
+          <w:sz w:val="20"/>
+          <w:szCs w:val="20"/>
+        </w:rPr>
+      </w:pPr>
       <w:r>
         <w:rPr>
           <w:noProof/>
           <w:sz w:val="20"/>
           <w:szCs w:val="20"/>
         </w:rPr>
-        <w:lastRenderedPageBreak/>
         <w:drawing>
           <wp:inline distT="0" distB="0" distL="0" distR="0" wp14:anchorId="01C9A233" wp14:editId="6D2DC20B">
             <wp:extent cx="5943600" cy="1556385"/>
@@ -598,8 +725,272 @@
           <w:szCs w:val="20"/>
         </w:rPr>
       </w:pPr>
+    </w:p>
+    <w:p>
+      <w:pPr>
+        <w:rPr>
+          <w:b/>
+          <w:sz w:val="20"/>
+          <w:szCs w:val="20"/>
+        </w:rPr>
+      </w:pPr>
+    </w:p>
+    <w:p>
+      <w:pPr>
+        <w:rPr>
+          <w:b/>
+          <w:sz w:val="20"/>
+          <w:szCs w:val="20"/>
+        </w:rPr>
+      </w:pPr>
+    </w:p>
+    <w:p>
+      <w:pPr>
+        <w:rPr>
+          <w:b/>
+          <w:sz w:val="20"/>
+          <w:szCs w:val="20"/>
+        </w:rPr>
+      </w:pPr>
+    </w:p>
+    <w:p>
+      <w:pPr>
+        <w:rPr>
+          <w:b/>
+          <w:sz w:val="20"/>
+          <w:szCs w:val="20"/>
+        </w:rPr>
+      </w:pPr>
+      <w:r>
+        <w:rPr>
+          <w:b/>
+          <w:sz w:val="20"/>
+          <w:szCs w:val="20"/>
+        </w:rPr>
+        <w:br/>
+      </w:r>
+    </w:p>
+    <w:p>
+      <w:pPr>
+        <w:rPr>
+          <w:b/>
+          <w:sz w:val="20"/>
+          <w:szCs w:val="20"/>
+        </w:rPr>
+      </w:pPr>
+      <w:r>
+        <w:rPr>
+          <w:b/>
+          <w:sz w:val="20"/>
+          <w:szCs w:val="20"/>
+        </w:rPr>
+        <w:br w:type="page"/>
+      </w:r>
+    </w:p>
+    <w:p>
+      <w:pPr>
+        <w:rPr>
+          <w:b/>
+          <w:sz w:val="20"/>
+          <w:szCs w:val="20"/>
+        </w:rPr>
+      </w:pPr>
+    </w:p>
+    <w:p>
+      <w:pPr>
+        <w:rPr>
+          <w:b/>
+          <w:sz w:val="20"/>
+          <w:szCs w:val="20"/>
+        </w:rPr>
+      </w:pPr>
+      <w:r>
+        <w:rPr>
+          <w:b/>
+          <w:sz w:val="20"/>
+          <w:szCs w:val="20"/>
+        </w:rPr>
+        <w:t>With Power of Figures:</w:t>
+      </w:r>
+    </w:p>
+    <w:p>
+      <w:pPr>
+        <w:rPr>
+          <w:sz w:val="20"/>
+          <w:szCs w:val="20"/>
+        </w:rPr>
+      </w:pPr>
+      <w:r>
+        <w:rPr>
+          <w:sz w:val="20"/>
+          <w:szCs w:val="20"/>
+        </w:rPr>
+        <w:t xml:space="preserve">Note: the below is for part two </w:t>
+      </w:r>
+      <w:r>
+        <w:rPr>
+          <w:sz w:val="20"/>
+          <w:szCs w:val="20"/>
+        </w:rPr>
+        <w:t xml:space="preserve">which uses the </w:t>
+      </w:r>
+      <w:proofErr w:type="spellStart"/>
+      <w:r>
+        <w:rPr>
+          <w:sz w:val="20"/>
+          <w:szCs w:val="20"/>
+        </w:rPr>
+        <w:t>Matlab</w:t>
+      </w:r>
+      <w:proofErr w:type="spellEnd"/>
+      <w:r>
+        <w:rPr>
+          <w:sz w:val="20"/>
+          <w:szCs w:val="20"/>
+        </w:rPr>
+        <w:t xml:space="preserve"> file:</w:t>
+      </w:r>
+      <w:r>
+        <w:rPr>
+          <w:sz w:val="20"/>
+          <w:szCs w:val="20"/>
+        </w:rPr>
+        <w:t xml:space="preserve"> `</w:t>
+      </w:r>
+      <w:proofErr w:type="spellStart"/>
+      <w:r>
+        <w:rPr>
+          <w:sz w:val="20"/>
+          <w:szCs w:val="20"/>
+        </w:rPr>
+        <w:t>hernandezsm_with_F.m</w:t>
+      </w:r>
+      <w:proofErr w:type="spellEnd"/>
+      <w:r>
+        <w:rPr>
+          <w:sz w:val="20"/>
+          <w:szCs w:val="20"/>
+        </w:rPr>
+        <w:t>`.</w:t>
+      </w:r>
+    </w:p>
+    <w:p>
+      <w:pPr>
+        <w:rPr>
+          <w:b/>
+          <w:sz w:val="20"/>
+          <w:szCs w:val="20"/>
+        </w:rPr>
+      </w:pPr>
       <w:bookmarkStart w:id="0" w:name="_GoBack"/>
       <w:bookmarkEnd w:id="0"/>
+    </w:p>
+    <w:p>
+      <w:pPr>
+        <w:rPr>
+          <w:b/>
+          <w:sz w:val="20"/>
+          <w:szCs w:val="20"/>
+        </w:rPr>
+      </w:pPr>
+      <w:r>
+        <w:rPr>
+          <w:b/>
+          <w:noProof/>
+          <w:sz w:val="20"/>
+          <w:szCs w:val="20"/>
+        </w:rPr>
+        <w:drawing>
+          <wp:inline distT="0" distB="0" distL="0" distR="0" wp14:anchorId="6E62C212" wp14:editId="16F318D1">
+            <wp:extent cx="5943600" cy="1556385"/>
+            <wp:effectExtent l="0" t="0" r="0" b="5715"/>
+            <wp:docPr id="26" name="Picture 26"/>
+            <wp:cNvGraphicFramePr>
+              <a:graphicFrameLocks xmlns:a="http://schemas.openxmlformats.org/drawingml/2006/main" noChangeAspect="1"/>
+            </wp:cNvGraphicFramePr>
+            <a:graphic xmlns:a="http://schemas.openxmlformats.org/drawingml/2006/main">
+              <a:graphicData uri="http://schemas.openxmlformats.org/drawingml/2006/picture">
+                <pic:pic xmlns:pic="http://schemas.openxmlformats.org/drawingml/2006/picture">
+                  <pic:nvPicPr>
+                    <pic:cNvPr id="26" name="medium_mfs_3_vars.png"/>
+                    <pic:cNvPicPr/>
+                  </pic:nvPicPr>
+                  <pic:blipFill>
+                    <a:blip r:embed="rId12" cstate="print">
+                      <a:extLst>
+                        <a:ext uri="{28A0092B-C50C-407E-A947-70E740481C1C}">
+                          <a14:useLocalDpi xmlns:a14="http://schemas.microsoft.com/office/drawing/2010/main" val="0"/>
+                        </a:ext>
+                      </a:extLst>
+                    </a:blip>
+                    <a:stretch>
+                      <a:fillRect/>
+                    </a:stretch>
+                  </pic:blipFill>
+                  <pic:spPr>
+                    <a:xfrm>
+                      <a:off x="0" y="0"/>
+                      <a:ext cx="5943600" cy="1556385"/>
+                    </a:xfrm>
+                    <a:prstGeom prst="rect">
+                      <a:avLst/>
+                    </a:prstGeom>
+                  </pic:spPr>
+                </pic:pic>
+              </a:graphicData>
+            </a:graphic>
+          </wp:inline>
+        </w:drawing>
+      </w:r>
+      <w:r>
+        <w:rPr>
+          <w:b/>
+          <w:noProof/>
+          <w:sz w:val="20"/>
+          <w:szCs w:val="20"/>
+        </w:rPr>
+        <w:drawing>
+          <wp:inline distT="0" distB="0" distL="0" distR="0" wp14:anchorId="5750F415" wp14:editId="0A79BECA">
+            <wp:extent cx="5943600" cy="3413760"/>
+            <wp:effectExtent l="0" t="0" r="0" b="2540"/>
+            <wp:docPr id="27" name="Picture 27"/>
+            <wp:cNvGraphicFramePr>
+              <a:graphicFrameLocks xmlns:a="http://schemas.openxmlformats.org/drawingml/2006/main" noChangeAspect="1"/>
+            </wp:cNvGraphicFramePr>
+            <a:graphic xmlns:a="http://schemas.openxmlformats.org/drawingml/2006/main">
+              <a:graphicData uri="http://schemas.openxmlformats.org/drawingml/2006/picture">
+                <pic:pic xmlns:pic="http://schemas.openxmlformats.org/drawingml/2006/picture">
+                  <pic:nvPicPr>
+                    <pic:cNvPr id="27" name="medium_surf_3_vars.png"/>
+                    <pic:cNvPicPr/>
+                  </pic:nvPicPr>
+                  <pic:blipFill>
+                    <a:blip r:embed="rId13" cstate="print">
+                      <a:extLst>
+                        <a:ext uri="{28A0092B-C50C-407E-A947-70E740481C1C}">
+                          <a14:useLocalDpi xmlns:a14="http://schemas.microsoft.com/office/drawing/2010/main" val="0"/>
+                        </a:ext>
+                      </a:extLst>
+                    </a:blip>
+                    <a:stretch>
+                      <a:fillRect/>
+                    </a:stretch>
+                  </pic:blipFill>
+                  <pic:spPr>
+                    <a:xfrm>
+                      <a:off x="0" y="0"/>
+                      <a:ext cx="5943600" cy="3413760"/>
+                    </a:xfrm>
+                    <a:prstGeom prst="rect">
+                      <a:avLst/>
+                    </a:prstGeom>
+                  </pic:spPr>
+                </pic:pic>
+              </a:graphicData>
+            </a:graphic>
+          </wp:inline>
+        </w:drawing>
+      </w:r>
     </w:p>
     <w:sectPr>
       <w:pgSz w:w="12240" w:h="15840"/>
@@ -1524,7 +1915,7 @@
 </file>
 
 <file path=customXml/itemProps1.xml><?xml version="1.0" encoding="utf-8"?>
-<ds:datastoreItem xmlns:ds="http://schemas.openxmlformats.org/officeDocument/2006/customXml" ds:itemID="{5A681B97-0679-F64E-8472-2632CFF010E0}">
+<ds:datastoreItem xmlns:ds="http://schemas.openxmlformats.org/officeDocument/2006/customXml" ds:itemID="{3FDBC28F-A799-944D-85F9-B20AC92EC4A2}">
   <ds:schemaRefs>
     <ds:schemaRef ds:uri="http://schemas.openxmlformats.org/officeDocument/2006/bibliography"/>
   </ds:schemaRefs>

</xml_diff>